<commit_message>
Converting Word documents to MarkDown: "Deeper Specialization": Manually checking differences between rendered MarkDown and Word. Last checks if markup looks ok.
</commit_message>
<xml_diff>
--- a/1. Spec/14. Inheritance/4. Deeper Specialization.docx
+++ b/1. Spec/14. Inheritance/4. Deeper Specialization.docx
@@ -1,6 +1,6 @@
 
 <file path=word/document.xml><?xml version="1.0" encoding="utf-8"?>
-<w:document xmlns:wpc="http://schemas.microsoft.com/office/word/2010/wordprocessingCanvas" xmlns:cx="http://schemas.microsoft.com/office/drawing/2014/chartex" xmlns:cx1="http://schemas.microsoft.com/office/drawing/2015/9/8/chartex" xmlns:cx2="http://schemas.microsoft.com/office/drawing/2015/10/21/chartex" xmlns:cx3="http://schemas.microsoft.com/office/drawing/2016/5/9/chartex" xmlns:cx4="http://schemas.microsoft.com/office/drawing/2016/5/10/chartex" xmlns:cx5="http://schemas.microsoft.com/office/drawing/2016/5/11/chartex" xmlns:cx6="http://schemas.microsoft.com/office/drawing/2016/5/12/chartex" xmlns:cx7="http://schemas.microsoft.com/office/drawing/2016/5/13/chartex" xmlns:cx8="http://schemas.microsoft.com/office/drawing/2016/5/14/chartex" xmlns:mc="http://schemas.openxmlformats.org/markup-compatibility/2006" xmlns:aink="http://schemas.microsoft.com/office/drawing/2016/ink" xmlns:am3d="http://schemas.microsoft.com/office/drawing/2017/model3d" xmlns:o="urn:schemas-microsoft-com:office:office" xmlns:r="http://schemas.openxmlformats.org/officeDocument/2006/relationships" xmlns:m="http://schemas.openxmlformats.org/officeDocument/2006/math" xmlns:v="urn:schemas-microsoft-com:vml" xmlns:wp14="http://schemas.microsoft.com/office/word/2010/wordprocessingDrawing" xmlns:wp="http://schemas.openxmlformats.org/drawingml/2006/wordprocessingDrawing" xmlns:w10="urn:schemas-microsoft-com:office:word" xmlns:w="http://schemas.openxmlformats.org/wordprocessingml/2006/main" xmlns:w14="http://schemas.microsoft.com/office/word/2010/wordml" xmlns:w15="http://schemas.microsoft.com/office/word/2012/wordml" xmlns:w16cid="http://schemas.microsoft.com/office/word/2016/wordml/cid" xmlns:w16se="http://schemas.microsoft.com/office/word/2015/wordml/symex" xmlns:wpg="http://schemas.microsoft.com/office/word/2010/wordprocessingGroup" xmlns:wpi="http://schemas.microsoft.com/office/word/2010/wordprocessingInk" xmlns:wne="http://schemas.microsoft.com/office/word/2006/wordml" xmlns:wps="http://schemas.microsoft.com/office/word/2010/wordprocessingShape" mc:Ignorable="w14 w15 w16se w16cid wp14">
+<w:document xmlns:wpc="http://schemas.microsoft.com/office/word/2010/wordprocessingCanvas" xmlns:cx="http://schemas.microsoft.com/office/drawing/2014/chartex" xmlns:cx1="http://schemas.microsoft.com/office/drawing/2015/9/8/chartex" xmlns:cx2="http://schemas.microsoft.com/office/drawing/2015/10/21/chartex" xmlns:cx3="http://schemas.microsoft.com/office/drawing/2016/5/9/chartex" xmlns:cx4="http://schemas.microsoft.com/office/drawing/2016/5/10/chartex" xmlns:cx5="http://schemas.microsoft.com/office/drawing/2016/5/11/chartex" xmlns:cx6="http://schemas.microsoft.com/office/drawing/2016/5/12/chartex" xmlns:cx7="http://schemas.microsoft.com/office/drawing/2016/5/13/chartex" xmlns:cx8="http://schemas.microsoft.com/office/drawing/2016/5/14/chartex" xmlns:mc="http://schemas.openxmlformats.org/markup-compatibility/2006" xmlns:aink="http://schemas.microsoft.com/office/drawing/2016/ink" xmlns:am3d="http://schemas.microsoft.com/office/drawing/2017/model3d" xmlns:o="urn:schemas-microsoft-com:office:office" xmlns:r="http://schemas.openxmlformats.org/officeDocument/2006/relationships" xmlns:m="http://schemas.openxmlformats.org/officeDocument/2006/math" xmlns:v="urn:schemas-microsoft-com:vml" xmlns:wp14="http://schemas.microsoft.com/office/word/2010/wordprocessingDrawing" xmlns:wp="http://schemas.openxmlformats.org/drawingml/2006/wordprocessingDrawing" xmlns:w10="urn:schemas-microsoft-com:office:word" xmlns:w="http://schemas.openxmlformats.org/wordprocessingml/2006/main" xmlns:w14="http://schemas.microsoft.com/office/word/2010/wordml" xmlns:w15="http://schemas.microsoft.com/office/word/2012/wordml" xmlns:w16cex="http://schemas.microsoft.com/office/word/2018/wordml/cex" xmlns:w16cid="http://schemas.microsoft.com/office/word/2016/wordml/cid" xmlns:w16="http://schemas.microsoft.com/office/word/2018/wordml" xmlns:w16se="http://schemas.microsoft.com/office/word/2015/wordml/symex" xmlns:wpg="http://schemas.microsoft.com/office/word/2010/wordprocessingGroup" xmlns:wpi="http://schemas.microsoft.com/office/word/2010/wordprocessingInk" xmlns:wne="http://schemas.microsoft.com/office/word/2006/wordml" xmlns:wps="http://schemas.microsoft.com/office/word/2010/wordprocessingShape" mc:Ignorable="w14 w15 w16se w16cid w16 w16cex wp14">
   <w:background w:color="000000"/>
   <w:body>
     <w:tbl>
@@ -21,7 +21,7 @@
           <w:bottom w:w="68" w:type="dxa"/>
           <w:right w:w="57" w:type="dxa"/>
         </w:tblCellMar>
-        <w:tblLook w:val="00BF" w:firstRow="1" w:lastRow="0" w:firstColumn="1" w:lastColumn="0" w:noHBand="0" w:noVBand="0"/>
+        <w:tblLook w:val="00A0" w:firstRow="1" w:lastRow="0" w:firstColumn="1" w:lastColumn="0" w:noHBand="0" w:noVBand="0"/>
       </w:tblPr>
       <w:tblGrid>
         <w:gridCol w:w="8630"/>
@@ -36,8 +36,6 @@
             <w:pPr>
               <w:pStyle w:val="Heading1"/>
             </w:pPr>
-            <w:bookmarkStart w:id="0" w:name="_GoBack"/>
-            <w:bookmarkEnd w:id="0"/>
             <w:r>
               <w:t>Circle Language Spec: Inheritance</w:t>
             </w:r>
@@ -81,7 +79,7 @@
           <w:noProof/>
         </w:rPr>
         <w:drawing>
-          <wp:inline distT="0" distB="0" distL="0" distR="0">
+          <wp:inline distT="0" distB="0" distL="0" distR="0" wp14:anchorId="1C4C3517" wp14:editId="329D8734">
             <wp:extent cx="1644015" cy="1590675"/>
             <wp:effectExtent l="0" t="0" r="0" b="0"/>
             <wp:docPr id="1" name="Picture 1"/>
@@ -164,7 +162,7 @@
           <w:noProof/>
         </w:rPr>
         <w:drawing>
-          <wp:inline distT="0" distB="0" distL="0" distR="0">
+          <wp:inline distT="0" distB="0" distL="0" distR="0" wp14:anchorId="6058932E" wp14:editId="41133BE1">
             <wp:extent cx="1807845" cy="1421765"/>
             <wp:effectExtent l="0" t="0" r="0" b="0"/>
             <wp:docPr id="2" name="Picture 2"/>
@@ -244,7 +242,7 @@
           <w:noProof/>
         </w:rPr>
         <w:drawing>
-          <wp:inline distT="0" distB="0" distL="0" distR="0">
+          <wp:inline distT="0" distB="0" distL="0" distR="0" wp14:anchorId="19ECFD5C" wp14:editId="33C06500">
             <wp:extent cx="2716530" cy="2156460"/>
             <wp:effectExtent l="0" t="0" r="0" b="0"/>
             <wp:docPr id="3" name="Picture 3"/>
@@ -533,7 +531,7 @@
           <w:noProof/>
         </w:rPr>
         <w:drawing>
-          <wp:inline distT="0" distB="0" distL="0" distR="0">
+          <wp:inline distT="0" distB="0" distL="0" distR="0" wp14:anchorId="76EF7BC7" wp14:editId="5C6C65C5">
             <wp:extent cx="1400810" cy="1226185"/>
             <wp:effectExtent l="0" t="0" r="0" b="0"/>
             <wp:docPr id="4" name="Picture 4"/>
@@ -600,7 +598,7 @@
           <w:noProof/>
         </w:rPr>
         <w:drawing>
-          <wp:inline distT="0" distB="0" distL="0" distR="0">
+          <wp:inline distT="0" distB="0" distL="0" distR="0" wp14:anchorId="458926BC" wp14:editId="399FD0EA">
             <wp:extent cx="1400810" cy="1337310"/>
             <wp:effectExtent l="0" t="0" r="0" b="0"/>
             <wp:docPr id="5" name="Picture 5"/>
@@ -677,7 +675,7 @@
           <w:noProof/>
         </w:rPr>
         <w:drawing>
-          <wp:inline distT="0" distB="0" distL="0" distR="0">
+          <wp:inline distT="0" distB="0" distL="0" distR="0" wp14:anchorId="431E79F3" wp14:editId="03392A0F">
             <wp:extent cx="1426845" cy="1527810"/>
             <wp:effectExtent l="0" t="0" r="0" b="0"/>
             <wp:docPr id="6" name="Picture 6"/>
@@ -805,7 +803,7 @@
           <w:noProof/>
         </w:rPr>
         <w:drawing>
-          <wp:inline distT="0" distB="0" distL="0" distR="0">
+          <wp:inline distT="0" distB="0" distL="0" distR="0" wp14:anchorId="430F3F91" wp14:editId="3B066768">
             <wp:extent cx="2251710" cy="1622425"/>
             <wp:effectExtent l="0" t="0" r="0" b="0"/>
             <wp:docPr id="7" name="Picture 7"/>
@@ -912,7 +910,7 @@
           <w:noProof/>
         </w:rPr>
         <w:drawing>
-          <wp:inline distT="0" distB="0" distL="0" distR="0">
+          <wp:inline distT="0" distB="0" distL="0" distR="0" wp14:anchorId="7FB9E76E" wp14:editId="19F06152">
             <wp:extent cx="2590165" cy="1776095"/>
             <wp:effectExtent l="0" t="0" r="0" b="0"/>
             <wp:docPr id="8" name="Picture 8"/>
@@ -999,7 +997,7 @@
           <w:noProof/>
         </w:rPr>
         <w:drawing>
-          <wp:inline distT="0" distB="0" distL="0" distR="0">
+          <wp:inline distT="0" distB="0" distL="0" distR="0" wp14:anchorId="35D25218" wp14:editId="60A42B3F">
             <wp:extent cx="1770380" cy="1353185"/>
             <wp:effectExtent l="0" t="0" r="0" b="0"/>
             <wp:docPr id="9" name="Picture 9"/>
@@ -1100,7 +1098,7 @@
           <w:noProof/>
         </w:rPr>
         <w:drawing>
-          <wp:inline distT="0" distB="0" distL="0" distR="0">
+          <wp:inline distT="0" distB="0" distL="0" distR="0" wp14:anchorId="151C0980" wp14:editId="6FA51F68">
             <wp:extent cx="2790825" cy="1278890"/>
             <wp:effectExtent l="0" t="0" r="0" b="0"/>
             <wp:docPr id="10" name="Picture 10"/>
@@ -1210,7 +1208,7 @@
           <w:noProof/>
         </w:rPr>
         <w:drawing>
-          <wp:inline distT="0" distB="0" distL="0" distR="0">
+          <wp:inline distT="0" distB="0" distL="0" distR="0" wp14:anchorId="2CB2C38E" wp14:editId="6104F247">
             <wp:extent cx="2927985" cy="1537970"/>
             <wp:effectExtent l="0" t="0" r="0" b="0"/>
             <wp:docPr id="11" name="Picture 11"/>
@@ -1316,7 +1314,7 @@
           <w:noProof/>
         </w:rPr>
         <w:drawing>
-          <wp:inline distT="0" distB="0" distL="0" distR="0">
+          <wp:inline distT="0" distB="0" distL="0" distR="0" wp14:anchorId="15CF89E1" wp14:editId="55E9286C">
             <wp:extent cx="3192780" cy="1786255"/>
             <wp:effectExtent l="0" t="0" r="0" b="0"/>
             <wp:docPr id="12" name="Picture 12"/>
@@ -1399,7 +1397,7 @@
           <w:noProof/>
         </w:rPr>
         <w:drawing>
-          <wp:inline distT="0" distB="0" distL="0" distR="0">
+          <wp:inline distT="0" distB="0" distL="0" distR="0" wp14:anchorId="6CC08D1A" wp14:editId="31F1FE6E">
             <wp:extent cx="3525520" cy="2103755"/>
             <wp:effectExtent l="0" t="0" r="0" b="0"/>
             <wp:docPr id="13" name="Picture 13"/>
@@ -1509,7 +1507,7 @@
           <w:noProof/>
         </w:rPr>
         <w:drawing>
-          <wp:inline distT="0" distB="0" distL="0" distR="0">
+          <wp:inline distT="0" distB="0" distL="0" distR="0" wp14:anchorId="2BBA8FAA" wp14:editId="2F262E19">
             <wp:extent cx="2690495" cy="1628140"/>
             <wp:effectExtent l="0" t="0" r="0" b="0"/>
             <wp:docPr id="14" name="Picture 14"/>
@@ -1576,7 +1574,7 @@
           <w:noProof/>
         </w:rPr>
         <w:drawing>
-          <wp:inline distT="0" distB="0" distL="0" distR="0">
+          <wp:inline distT="0" distB="0" distL="0" distR="0" wp14:anchorId="66C3378B" wp14:editId="6A36ADC1">
             <wp:extent cx="2003425" cy="1574800"/>
             <wp:effectExtent l="0" t="0" r="0" b="0"/>
             <wp:docPr id="15" name="Picture 15"/>
@@ -1670,7 +1668,7 @@
           <w:noProof/>
         </w:rPr>
         <w:drawing>
-          <wp:inline distT="0" distB="0" distL="0" distR="0">
+          <wp:inline distT="0" distB="0" distL="0" distR="0" wp14:anchorId="4EB4B249" wp14:editId="052866F3">
             <wp:extent cx="2129790" cy="1749425"/>
             <wp:effectExtent l="0" t="0" r="0" b="0"/>
             <wp:docPr id="16" name="Picture 16"/>
@@ -1756,7 +1754,7 @@
           <w:noProof/>
         </w:rPr>
         <w:drawing>
-          <wp:inline distT="0" distB="0" distL="0" distR="0">
+          <wp:inline distT="0" distB="0" distL="0" distR="0" wp14:anchorId="7A02363D" wp14:editId="41E7CAAE">
             <wp:extent cx="2336165" cy="2040255"/>
             <wp:effectExtent l="0" t="0" r="0" b="0"/>
             <wp:docPr id="17" name="Picture 17"/>
@@ -1823,7 +1821,7 @@
           <w:noProof/>
         </w:rPr>
         <w:drawing>
-          <wp:inline distT="0" distB="0" distL="0" distR="0">
+          <wp:inline distT="0" distB="0" distL="0" distR="0" wp14:anchorId="74574D40" wp14:editId="543B7A7F">
             <wp:extent cx="2748280" cy="2367915"/>
             <wp:effectExtent l="0" t="0" r="0" b="0"/>
             <wp:docPr id="18" name="Picture 18"/>
@@ -1890,7 +1888,7 @@
           <w:noProof/>
         </w:rPr>
         <w:drawing>
-          <wp:inline distT="0" distB="0" distL="0" distR="0">
+          <wp:inline distT="0" distB="0" distL="0" distR="0" wp14:anchorId="08D749DC" wp14:editId="463929BB">
             <wp:extent cx="2854325" cy="2362835"/>
             <wp:effectExtent l="0" t="0" r="0" b="0"/>
             <wp:docPr id="19" name="Picture 19"/>
@@ -1957,7 +1955,7 @@
           <w:noProof/>
         </w:rPr>
         <w:drawing>
-          <wp:inline distT="0" distB="0" distL="0" distR="0">
+          <wp:inline distT="0" distB="0" distL="0" distR="0" wp14:anchorId="1A02B63D" wp14:editId="75160AB0">
             <wp:extent cx="2764155" cy="1924050"/>
             <wp:effectExtent l="0" t="0" r="0" b="0"/>
             <wp:docPr id="20" name="Picture 20"/>
@@ -2024,7 +2022,7 @@
           <w:noProof/>
         </w:rPr>
         <w:drawing>
-          <wp:inline distT="0" distB="0" distL="0" distR="0">
+          <wp:inline distT="0" distB="0" distL="0" distR="0" wp14:anchorId="69A4FB8B" wp14:editId="7952FC34">
             <wp:extent cx="2684780" cy="2341245"/>
             <wp:effectExtent l="0" t="0" r="0" b="0"/>
             <wp:docPr id="21" name="Picture 21"/>
@@ -2104,7 +2102,7 @@
           <w:noProof/>
         </w:rPr>
         <w:drawing>
-          <wp:inline distT="0" distB="0" distL="0" distR="0">
+          <wp:inline distT="0" distB="0" distL="0" distR="0" wp14:anchorId="7FA248A1" wp14:editId="0FC93E81">
             <wp:extent cx="2129790" cy="1749425"/>
             <wp:effectExtent l="0" t="0" r="0" b="0"/>
             <wp:docPr id="22" name="Picture 22"/>
@@ -2176,14 +2174,6 @@
         <w:t>, that resides</w:t>
       </w:r>
       <w:r>
-        <w:t xml:space="preserve"> </w:t>
-      </w:r>
-      <w:proofErr w:type="spellStart"/>
-      <w:r>
-        <w:t>resides</w:t>
-      </w:r>
-      <w:proofErr w:type="spellEnd"/>
-      <w:r>
         <w:t xml:space="preserve"> in</w:t>
       </w:r>
       <w:r>
@@ -2235,7 +2225,7 @@
           <w:noProof/>
         </w:rPr>
         <w:drawing>
-          <wp:inline distT="0" distB="0" distL="0" distR="0">
+          <wp:inline distT="0" distB="0" distL="0" distR="0" wp14:anchorId="366F91A3" wp14:editId="7132EB96">
             <wp:extent cx="2003425" cy="1574800"/>
             <wp:effectExtent l="0" t="0" r="0" b="0"/>
             <wp:docPr id="23" name="Picture 23"/>
@@ -2337,16 +2327,11 @@
     </w:p>
     <w:p>
       <w:r>
-        <w:t xml:space="preserve">To store </w:t>
-      </w:r>
-      <w:proofErr w:type="spellStart"/>
-      <w:r>
-        <w:t>shadowing</w:t>
+        <w:t>To store shadowing</w:t>
       </w:r>
       <w:r>
         <w:t>s</w:t>
       </w:r>
-      <w:proofErr w:type="spellEnd"/>
       <w:r>
         <w:t>, exclusions</w:t>
       </w:r>
@@ -2426,7 +2411,7 @@
           <w:noProof/>
         </w:rPr>
         <w:drawing>
-          <wp:inline distT="0" distB="0" distL="0" distR="0">
+          <wp:inline distT="0" distB="0" distL="0" distR="0" wp14:anchorId="4984BD5F" wp14:editId="0461C44D">
             <wp:extent cx="2003425" cy="1574800"/>
             <wp:effectExtent l="0" t="0" r="0" b="0"/>
             <wp:docPr id="24" name="Picture 24"/>
@@ -2509,7 +2494,7 @@
           <w:noProof/>
         </w:rPr>
         <w:drawing>
-          <wp:inline distT="0" distB="0" distL="0" distR="0">
+          <wp:inline distT="0" distB="0" distL="0" distR="0" wp14:anchorId="35B468D5" wp14:editId="65268952">
             <wp:extent cx="3065780" cy="3054985"/>
             <wp:effectExtent l="0" t="0" r="0" b="0"/>
             <wp:docPr id="25" name="Picture 25"/>
@@ -2625,7 +2610,7 @@
 </file>
 
 <file path=word/numbering.xml><?xml version="1.0" encoding="utf-8"?>
-<w:numbering xmlns:wpc="http://schemas.microsoft.com/office/word/2010/wordprocessingCanvas" xmlns:cx="http://schemas.microsoft.com/office/drawing/2014/chartex" xmlns:cx1="http://schemas.microsoft.com/office/drawing/2015/9/8/chartex" xmlns:cx2="http://schemas.microsoft.com/office/drawing/2015/10/21/chartex" xmlns:cx3="http://schemas.microsoft.com/office/drawing/2016/5/9/chartex" xmlns:cx4="http://schemas.microsoft.com/office/drawing/2016/5/10/chartex" xmlns:cx5="http://schemas.microsoft.com/office/drawing/2016/5/11/chartex" xmlns:cx6="http://schemas.microsoft.com/office/drawing/2016/5/12/chartex" xmlns:cx7="http://schemas.microsoft.com/office/drawing/2016/5/13/chartex" xmlns:cx8="http://schemas.microsoft.com/office/drawing/2016/5/14/chartex" xmlns:mc="http://schemas.openxmlformats.org/markup-compatibility/2006" xmlns:aink="http://schemas.microsoft.com/office/drawing/2016/ink" xmlns:am3d="http://schemas.microsoft.com/office/drawing/2017/model3d" xmlns:o="urn:schemas-microsoft-com:office:office" xmlns:r="http://schemas.openxmlformats.org/officeDocument/2006/relationships" xmlns:m="http://schemas.openxmlformats.org/officeDocument/2006/math" xmlns:v="urn:schemas-microsoft-com:vml" xmlns:wp14="http://schemas.microsoft.com/office/word/2010/wordprocessingDrawing" xmlns:wp="http://schemas.openxmlformats.org/drawingml/2006/wordprocessingDrawing" xmlns:w10="urn:schemas-microsoft-com:office:word" xmlns:w="http://schemas.openxmlformats.org/wordprocessingml/2006/main" xmlns:w14="http://schemas.microsoft.com/office/word/2010/wordml" xmlns:w15="http://schemas.microsoft.com/office/word/2012/wordml" xmlns:w16cid="http://schemas.microsoft.com/office/word/2016/wordml/cid" xmlns:w16se="http://schemas.microsoft.com/office/word/2015/wordml/symex" xmlns:wpg="http://schemas.microsoft.com/office/word/2010/wordprocessingGroup" xmlns:wpi="http://schemas.microsoft.com/office/word/2010/wordprocessingInk" xmlns:wne="http://schemas.microsoft.com/office/word/2006/wordml" xmlns:wps="http://schemas.microsoft.com/office/word/2010/wordprocessingShape" mc:Ignorable="w14 w15 w16se w16cid wp14">
+<w:numbering xmlns:wpc="http://schemas.microsoft.com/office/word/2010/wordprocessingCanvas" xmlns:cx="http://schemas.microsoft.com/office/drawing/2014/chartex" xmlns:cx1="http://schemas.microsoft.com/office/drawing/2015/9/8/chartex" xmlns:cx2="http://schemas.microsoft.com/office/drawing/2015/10/21/chartex" xmlns:cx3="http://schemas.microsoft.com/office/drawing/2016/5/9/chartex" xmlns:cx4="http://schemas.microsoft.com/office/drawing/2016/5/10/chartex" xmlns:cx5="http://schemas.microsoft.com/office/drawing/2016/5/11/chartex" xmlns:cx6="http://schemas.microsoft.com/office/drawing/2016/5/12/chartex" xmlns:cx7="http://schemas.microsoft.com/office/drawing/2016/5/13/chartex" xmlns:cx8="http://schemas.microsoft.com/office/drawing/2016/5/14/chartex" xmlns:mc="http://schemas.openxmlformats.org/markup-compatibility/2006" xmlns:aink="http://schemas.microsoft.com/office/drawing/2016/ink" xmlns:am3d="http://schemas.microsoft.com/office/drawing/2017/model3d" xmlns:o="urn:schemas-microsoft-com:office:office" xmlns:r="http://schemas.openxmlformats.org/officeDocument/2006/relationships" xmlns:m="http://schemas.openxmlformats.org/officeDocument/2006/math" xmlns:v="urn:schemas-microsoft-com:vml" xmlns:wp14="http://schemas.microsoft.com/office/word/2010/wordprocessingDrawing" xmlns:wp="http://schemas.openxmlformats.org/drawingml/2006/wordprocessingDrawing" xmlns:w10="urn:schemas-microsoft-com:office:word" xmlns:w="http://schemas.openxmlformats.org/wordprocessingml/2006/main" xmlns:w14="http://schemas.microsoft.com/office/word/2010/wordml" xmlns:w15="http://schemas.microsoft.com/office/word/2012/wordml" xmlns:w16cex="http://schemas.microsoft.com/office/word/2018/wordml/cex" xmlns:w16cid="http://schemas.microsoft.com/office/word/2016/wordml/cid" xmlns:w16="http://schemas.microsoft.com/office/word/2018/wordml" xmlns:w16se="http://schemas.microsoft.com/office/word/2015/wordml/symex" xmlns:wpg="http://schemas.microsoft.com/office/word/2010/wordprocessingGroup" xmlns:wpi="http://schemas.microsoft.com/office/word/2010/wordprocessingInk" xmlns:wne="http://schemas.microsoft.com/office/word/2006/wordml" xmlns:wps="http://schemas.microsoft.com/office/word/2010/wordprocessingShape" mc:Ignorable="w14 w15 w16se w16cid w16 w16cex wp14">
   <w:abstractNum w:abstractNumId="0" w15:restartNumberingAfterBreak="0">
     <w:nsid w:val="FFFFFF7C"/>
     <w:multiLevelType w:val="singleLevel"/>
@@ -2845,7 +2830,7 @@
 </file>
 
 <file path=word/styles.xml><?xml version="1.0" encoding="utf-8"?>
-<w:styles xmlns:mc="http://schemas.openxmlformats.org/markup-compatibility/2006" xmlns:r="http://schemas.openxmlformats.org/officeDocument/2006/relationships" xmlns:w="http://schemas.openxmlformats.org/wordprocessingml/2006/main" xmlns:w14="http://schemas.microsoft.com/office/word/2010/wordml" xmlns:w15="http://schemas.microsoft.com/office/word/2012/wordml" xmlns:w16cid="http://schemas.microsoft.com/office/word/2016/wordml/cid" xmlns:w16se="http://schemas.microsoft.com/office/word/2015/wordml/symex" mc:Ignorable="w14 w15 w16se w16cid">
+<w:styles xmlns:mc="http://schemas.openxmlformats.org/markup-compatibility/2006" xmlns:r="http://schemas.openxmlformats.org/officeDocument/2006/relationships" xmlns:w="http://schemas.openxmlformats.org/wordprocessingml/2006/main" xmlns:w14="http://schemas.microsoft.com/office/word/2010/wordml" xmlns:w15="http://schemas.microsoft.com/office/word/2012/wordml" xmlns:w16cex="http://schemas.microsoft.com/office/word/2018/wordml/cex" xmlns:w16cid="http://schemas.microsoft.com/office/word/2016/wordml/cid" xmlns:w16="http://schemas.microsoft.com/office/word/2018/wordml" xmlns:w16se="http://schemas.microsoft.com/office/word/2015/wordml/symex" mc:Ignorable="w14 w15 w16se w16cid w16 w16cex">
   <w:docDefaults>
     <w:rPrDefault>
       <w:rPr>
@@ -3323,9 +3308,15 @@
   </w:style>
   <w:style w:type="character" w:default="1" w:styleId="DefaultParagraphFont">
     <w:name w:val="Default Paragraph Font"/>
+    <w:uiPriority w:val="1"/>
+    <w:semiHidden/>
+    <w:unhideWhenUsed/>
   </w:style>
   <w:style w:type="table" w:default="1" w:styleId="TableNormal">
     <w:name w:val="Normal Table"/>
+    <w:uiPriority w:val="99"/>
+    <w:semiHidden/>
+    <w:unhideWhenUsed/>
     <w:tblPr>
       <w:tblInd w:w="0" w:type="dxa"/>
       <w:tblCellMar>
@@ -3338,6 +3329,9 @@
   </w:style>
   <w:style w:type="numbering" w:default="1" w:styleId="NoList">
     <w:name w:val="No List"/>
+    <w:uiPriority w:val="99"/>
+    <w:semiHidden/>
+    <w:unhideWhenUsed/>
   </w:style>
   <w:style w:type="character" w:customStyle="1" w:styleId="Style6pt">
     <w:name w:val="Style 6 pt"/>

</xml_diff>